<commit_message>
Rentals & Reviews Done
</commit_message>
<xml_diff>
--- a/docs/REFERENCES.docx
+++ b/docs/REFERENCES.docx
@@ -40,16 +40,36 @@
           <w:lang w:eastAsia="en-GB"/>
         </w:rPr>
       </w:pPr>
-      <w:bookmarkStart w:id="0" w:name="_GoBack"/>
-      <w:bookmarkEnd w:id="0"/>
-    </w:p>
-    <w:p>
-      <w:r>
-        <w:rPr>
-          <w:color w:val="000000" w:themeColor="text1"/>
-          <w:lang w:eastAsia="en-GB"/>
-        </w:rPr>
-        <w:t xml:space="preserve">B. (2018) Available at: </w:t>
+    </w:p>
+    <w:p>
+      <w:pPr>
+        <w:rPr>
+          <w:color w:val="000000" w:themeColor="text1"/>
+          <w:lang w:eastAsia="en-GB"/>
+        </w:rPr>
+      </w:pPr>
+    </w:p>
+    <w:p>
+      <w:r>
+        <w:rPr>
+          <w:color w:val="000000" w:themeColor="text1"/>
+          <w:lang w:eastAsia="en-GB"/>
+        </w:rPr>
+        <w:t>B</w:t>
+      </w:r>
+      <w:r>
+        <w:rPr>
+          <w:color w:val="000000" w:themeColor="text1"/>
+          <w:lang w:eastAsia="en-GB"/>
+        </w:rPr>
+        <w:t>runo</w:t>
+      </w:r>
+      <w:r>
+        <w:rPr>
+          <w:color w:val="000000" w:themeColor="text1"/>
+          <w:lang w:eastAsia="en-GB"/>
+        </w:rPr>
+        <w:t xml:space="preserve">. (2018) Available at: </w:t>
       </w:r>
       <w:hyperlink r:id="rId5" w:history="1">
         <w:r>
@@ -58,306 +78,23 @@
             <w:u w:val="single"/>
             <w:lang w:eastAsia="en-GB"/>
           </w:rPr>
-          <w:t>https://unsplash.com/photos/nw4CaDFN77M</w:t>
-        </w:r>
-      </w:hyperlink>
-      <w:r>
-        <w:rPr>
-          <w:color w:val="0000FF"/>
-          <w:u w:val="single"/>
-          <w:lang w:eastAsia="en-GB"/>
-        </w:rPr>
-        <w:t xml:space="preserve"> </w:t>
-      </w:r>
-      <w:r>
-        <w:rPr>
-          <w:color w:val="000000" w:themeColor="text1"/>
-          <w:lang w:eastAsia="en-GB"/>
-        </w:rPr>
-        <w:t>(Accessed 1st April 2020).</w:t>
-      </w:r>
-    </w:p>
-    <w:p>
-      <w:r>
-        <w:t xml:space="preserve">Ban, A. (2014) Available at: </w:t>
-      </w:r>
-      <w:hyperlink r:id="rId6" w:history="1">
-        <w:r>
-          <w:rPr>
-            <w:color w:val="0000FF"/>
-            <w:u w:val="single"/>
-          </w:rPr>
-          <w:t>https://unsplash.com/photos/juHayWuaaoQ</w:t>
-        </w:r>
-      </w:hyperlink>
-      <w:r>
-        <w:t xml:space="preserve"> (Accessed 2</w:t>
-      </w:r>
-      <w:r>
-        <w:rPr>
-          <w:vertAlign w:val="superscript"/>
-        </w:rPr>
-        <w:t>nd</w:t>
-      </w:r>
-      <w:r>
-        <w:t xml:space="preserve"> April 2020).</w:t>
-      </w:r>
-    </w:p>
-    <w:p>
-      <w:proofErr w:type="spellStart"/>
-      <w:r>
-        <w:t>Barmore</w:t>
-      </w:r>
-      <w:proofErr w:type="spellEnd"/>
-      <w:r>
-        <w:t xml:space="preserve">, B. (2017) Available at: </w:t>
-      </w:r>
-      <w:hyperlink r:id="rId7" w:history="1">
-        <w:r>
-          <w:rPr>
-            <w:rStyle w:val="Hyperlink"/>
-          </w:rPr>
-          <w:t>https://unsplash.com/photos/IQxcuHBF7Uo</w:t>
-        </w:r>
-      </w:hyperlink>
-      <w:r>
-        <w:t xml:space="preserve"> (Accessed 2</w:t>
-      </w:r>
-      <w:r>
-        <w:rPr>
-          <w:vertAlign w:val="superscript"/>
-        </w:rPr>
-        <w:t>nd</w:t>
-      </w:r>
-      <w:r>
-        <w:t xml:space="preserve"> April 2020).</w:t>
-      </w:r>
-    </w:p>
-    <w:p>
-      <w:pPr>
-        <w:rPr>
-          <w:color w:val="000000" w:themeColor="text1"/>
-          <w:lang w:eastAsia="en-GB"/>
-        </w:rPr>
-      </w:pPr>
-      <w:r>
-        <w:rPr>
-          <w:lang w:eastAsia="en-GB"/>
-        </w:rPr>
-        <w:t xml:space="preserve">Chen, H. (2018) Available at: </w:t>
-      </w:r>
-      <w:hyperlink r:id="rId8" w:history="1">
+          <w:t>https://unsplas</w:t>
+        </w:r>
         <w:r>
           <w:rPr>
             <w:color w:val="0000FF"/>
             <w:u w:val="single"/>
             <w:lang w:eastAsia="en-GB"/>
           </w:rPr>
-          <w:t>https://unsplash.com/photos/0LwfbRtQ-ac</w:t>
-        </w:r>
-      </w:hyperlink>
-      <w:r>
-        <w:rPr>
-          <w:color w:val="0000FF"/>
-          <w:u w:val="single"/>
-          <w:lang w:eastAsia="en-GB"/>
-        </w:rPr>
-        <w:t xml:space="preserve"> </w:t>
-      </w:r>
-      <w:r>
-        <w:rPr>
-          <w:color w:val="0000FF"/>
-          <w:lang w:eastAsia="en-GB"/>
-        </w:rPr>
-        <w:t xml:space="preserve"> </w:t>
-      </w:r>
-      <w:r>
-        <w:rPr>
-          <w:color w:val="000000" w:themeColor="text1"/>
-          <w:lang w:eastAsia="en-GB"/>
-        </w:rPr>
-        <w:t>(Accessed 1</w:t>
-      </w:r>
-      <w:r>
-        <w:rPr>
-          <w:color w:val="000000" w:themeColor="text1"/>
-          <w:vertAlign w:val="superscript"/>
-          <w:lang w:eastAsia="en-GB"/>
-        </w:rPr>
-        <w:t>st</w:t>
-      </w:r>
-      <w:r>
-        <w:rPr>
-          <w:color w:val="000000" w:themeColor="text1"/>
-          <w:lang w:eastAsia="en-GB"/>
-        </w:rPr>
-        <w:t xml:space="preserve"> April 2020).</w:t>
-      </w:r>
-    </w:p>
-    <w:p>
-      <w:proofErr w:type="spellStart"/>
-      <w:r>
-        <w:t>Conlan</w:t>
-      </w:r>
-      <w:proofErr w:type="spellEnd"/>
-      <w:r>
-        <w:t xml:space="preserve">, P. (2018) Available at: </w:t>
-      </w:r>
-      <w:hyperlink r:id="rId9" w:history="1">
-        <w:r>
-          <w:rPr>
-            <w:rStyle w:val="Hyperlink"/>
-          </w:rPr>
-          <w:t>https://unsplash.com/photos/LEgwEaBVGMo</w:t>
-        </w:r>
-      </w:hyperlink>
-      <w:r>
-        <w:t xml:space="preserve"> (Accessed 2</w:t>
-      </w:r>
-      <w:r>
-        <w:rPr>
-          <w:vertAlign w:val="superscript"/>
-        </w:rPr>
-        <w:t>nd</w:t>
-      </w:r>
-      <w:r>
-        <w:t xml:space="preserve"> April 2020).</w:t>
-      </w:r>
-    </w:p>
-    <w:p>
-      <w:proofErr w:type="spellStart"/>
-      <w:r>
-        <w:t>Crout</w:t>
-      </w:r>
-      <w:proofErr w:type="spellEnd"/>
-      <w:r>
-        <w:t xml:space="preserve">, G. (2016) Available at: </w:t>
-      </w:r>
-      <w:hyperlink r:id="rId10" w:history="1">
-        <w:r>
-          <w:rPr>
-            <w:rStyle w:val="Hyperlink"/>
-          </w:rPr>
-          <w:t>https://unsplash.com/photos/fItRJ7AHak8</w:t>
-        </w:r>
-      </w:hyperlink>
-      <w:r>
-        <w:t xml:space="preserve"> (Accessed 2</w:t>
-      </w:r>
-      <w:r>
-        <w:rPr>
-          <w:vertAlign w:val="superscript"/>
-        </w:rPr>
-        <w:t>nd</w:t>
-      </w:r>
-      <w:r>
-        <w:t xml:space="preserve"> April 2020).</w:t>
-      </w:r>
-    </w:p>
-    <w:p>
-      <w:r>
-        <w:t>Emsley, K. (2016) Available at:</w:t>
-      </w:r>
-      <w:r>
-        <w:t xml:space="preserve"> </w:t>
-      </w:r>
-      <w:hyperlink r:id="rId11" w:history="1">
-        <w:r>
-          <w:rPr>
-            <w:rStyle w:val="Hyperlink"/>
-          </w:rPr>
-          <w:t>https://unsplash.com/photos/7bwQXzbF6KE</w:t>
-        </w:r>
-      </w:hyperlink>
-      <w:r>
-        <w:t xml:space="preserve"> (Accessed 2</w:t>
-      </w:r>
-      <w:r>
-        <w:rPr>
-          <w:vertAlign w:val="superscript"/>
-        </w:rPr>
-        <w:t>nd</w:t>
-      </w:r>
-      <w:r>
-        <w:t xml:space="preserve"> April 2020).</w:t>
-      </w:r>
-    </w:p>
-    <w:p>
-      <w:r>
-        <w:rPr>
-          <w:color w:val="000000" w:themeColor="text1"/>
-          <w:lang w:eastAsia="en-GB"/>
-        </w:rPr>
-        <w:t xml:space="preserve">Emsley, K. (2016) Available at: </w:t>
-      </w:r>
-      <w:hyperlink r:id="rId12" w:history="1">
-        <w:r>
-          <w:rPr>
-            <w:rStyle w:val="Hyperlink"/>
-          </w:rPr>
-          <w:t>https://unsplash.com/photos/UqyHjOgYxYY</w:t>
-        </w:r>
-      </w:hyperlink>
-      <w:r>
-        <w:t xml:space="preserve"> (Accessed 1</w:t>
-      </w:r>
-      <w:r>
-        <w:rPr>
-          <w:vertAlign w:val="superscript"/>
-        </w:rPr>
-        <w:t>st</w:t>
-      </w:r>
-      <w:r>
-        <w:t xml:space="preserve"> April 2020).</w:t>
-      </w:r>
-    </w:p>
-    <w:p>
-      <w:r>
-        <w:t xml:space="preserve">Hansel, L. (2018) Available at: </w:t>
-      </w:r>
-      <w:hyperlink r:id="rId13" w:history="1">
-        <w:r>
-          <w:rPr>
-            <w:rStyle w:val="Hyperlink"/>
-          </w:rPr>
-          <w:t>https://unsplash.com/photos/Agb8ljgXnaU</w:t>
-        </w:r>
-      </w:hyperlink>
-      <w:r>
-        <w:t xml:space="preserve"> (Accessed 2</w:t>
-      </w:r>
-      <w:r>
-        <w:rPr>
-          <w:vertAlign w:val="superscript"/>
-        </w:rPr>
-        <w:t>nd</w:t>
-      </w:r>
-      <w:r>
-        <w:t xml:space="preserve"> April 2020).</w:t>
-      </w:r>
-    </w:p>
-    <w:p>
-      <w:pPr>
-        <w:rPr>
-          <w:color w:val="000000" w:themeColor="text1"/>
-          <w:lang w:eastAsia="en-GB"/>
-        </w:rPr>
-      </w:pPr>
-      <w:r>
-        <w:rPr>
-          <w:color w:val="000000" w:themeColor="text1"/>
-          <w:lang w:eastAsia="en-GB"/>
-        </w:rPr>
-        <w:t xml:space="preserve">Krum, A. (2020) Available at: </w:t>
-      </w:r>
-      <w:hyperlink r:id="rId14" w:history="1">
+          <w:t>h</w:t>
+        </w:r>
         <w:r>
           <w:rPr>
             <w:color w:val="0000FF"/>
             <w:u w:val="single"/>
             <w:lang w:eastAsia="en-GB"/>
           </w:rPr>
-          <w:t>https://unsplash.com/photos/Y8Xvlz2lP5k</w:t>
+          <w:t>.com/photos/nw4CaDFN77M</w:t>
         </w:r>
       </w:hyperlink>
       <w:r>
@@ -366,21 +103,21 @@
           <w:u w:val="single"/>
           <w:lang w:eastAsia="en-GB"/>
         </w:rPr>
-        <w:t xml:space="preserve">  </w:t>
-      </w:r>
-      <w:r>
-        <w:rPr>
-          <w:color w:val="000000" w:themeColor="text1"/>
-          <w:lang w:eastAsia="en-GB"/>
-        </w:rPr>
-        <w:t>(Accessed</w:t>
-      </w:r>
-      <w:r>
-        <w:rPr>
-          <w:color w:val="000000" w:themeColor="text1"/>
-          <w:lang w:eastAsia="en-GB"/>
-        </w:rPr>
-        <w:t xml:space="preserve"> 1</w:t>
+        <w:t xml:space="preserve"> </w:t>
+      </w:r>
+      <w:r>
+        <w:rPr>
+          <w:color w:val="000000" w:themeColor="text1"/>
+          <w:lang w:eastAsia="en-GB"/>
+        </w:rPr>
+        <w:t xml:space="preserve">(Accessed </w:t>
+      </w:r>
+      <w:r>
+        <w:rPr>
+          <w:color w:val="000000" w:themeColor="text1"/>
+          <w:lang w:eastAsia="en-GB"/>
+        </w:rPr>
+        <w:t>1</w:t>
       </w:r>
       <w:r>
         <w:rPr>
@@ -399,22 +136,116 @@
       </w:r>
     </w:p>
     <w:p>
+      <w:r>
+        <w:t xml:space="preserve">Ban, A. (2014) Available at: </w:t>
+      </w:r>
+      <w:hyperlink r:id="rId6" w:history="1">
+        <w:r>
+          <w:rPr>
+            <w:color w:val="0000FF"/>
+            <w:u w:val="single"/>
+          </w:rPr>
+          <w:t>https:/</w:t>
+        </w:r>
+        <w:r>
+          <w:rPr>
+            <w:color w:val="0000FF"/>
+            <w:u w:val="single"/>
+          </w:rPr>
+          <w:t>/</w:t>
+        </w:r>
+        <w:r>
+          <w:rPr>
+            <w:color w:val="0000FF"/>
+            <w:u w:val="single"/>
+          </w:rPr>
+          <w:t>unsplash.com/photos/juHayWuaaoQ</w:t>
+        </w:r>
+      </w:hyperlink>
+      <w:r>
+        <w:t xml:space="preserve"> (Accessed 2</w:t>
+      </w:r>
+      <w:r>
+        <w:rPr>
+          <w:vertAlign w:val="superscript"/>
+        </w:rPr>
+        <w:t>nd</w:t>
+      </w:r>
+      <w:r>
+        <w:t xml:space="preserve"> April 2020).</w:t>
+      </w:r>
+    </w:p>
+    <w:p>
+      <w:r>
+        <w:t xml:space="preserve">Barmore, B. (2017) Available at: </w:t>
+      </w:r>
+      <w:hyperlink r:id="rId7" w:history="1">
+        <w:r>
+          <w:rPr>
+            <w:rStyle w:val="Hyperlink"/>
+          </w:rPr>
+          <w:t>https://unsplash.com/photos/IQxcuHBF7Uo</w:t>
+        </w:r>
+      </w:hyperlink>
+      <w:r>
+        <w:t xml:space="preserve"> (Accessed 2</w:t>
+      </w:r>
+      <w:r>
+        <w:rPr>
+          <w:vertAlign w:val="superscript"/>
+        </w:rPr>
+        <w:t>nd</w:t>
+      </w:r>
+      <w:r>
+        <w:t xml:space="preserve"> April 2020).</w:t>
+      </w:r>
+    </w:p>
+    <w:p>
+      <w:r>
+        <w:t xml:space="preserve">Channey (2018) Available at: </w:t>
+      </w:r>
+      <w:hyperlink r:id="rId8" w:history="1">
+        <w:r>
+          <w:rPr>
+            <w:rStyle w:val="Hyperlink"/>
+          </w:rPr>
+          <w:t>https://unsplash.com/photos/fYjIBVvUuRM/info</w:t>
+        </w:r>
+      </w:hyperlink>
+      <w:r>
+        <w:t xml:space="preserve"> (Accessed 18</w:t>
+      </w:r>
+      <w:r>
+        <w:rPr>
+          <w:vertAlign w:val="superscript"/>
+        </w:rPr>
+        <w:t>th</w:t>
+      </w:r>
+      <w:r>
+        <w:t xml:space="preserve"> April 2020)</w:t>
+      </w:r>
+    </w:p>
+    <w:p>
       <w:pPr>
         <w:rPr>
           <w:color w:val="000000" w:themeColor="text1"/>
+          <w:lang w:eastAsia="en-GB"/>
         </w:rPr>
       </w:pPr>
       <w:r>
-        <w:t xml:space="preserve">Mandarich, H. (2017) Available at: </w:t>
-      </w:r>
-      <w:hyperlink r:id="rId15" w:history="1">
+        <w:rPr>
+          <w:lang w:eastAsia="en-GB"/>
+        </w:rPr>
+        <w:t xml:space="preserve">Chen, H. (2018) Available at: </w:t>
+      </w:r>
+      <w:hyperlink r:id="rId9" w:history="1">
         <w:r>
           <w:rPr>
             <w:color w:val="0000FF"/>
             <w:u w:val="single"/>
             <w:lang w:eastAsia="en-GB"/>
           </w:rPr>
-          <w:t>https://unsplash.com/photos/UVyOfX3v0Ls</w:t>
+          <w:t>https://unsplash.com/photos/0LwfbRtQ-ac</w:t>
         </w:r>
       </w:hyperlink>
       <w:r>
@@ -427,6 +258,258 @@
       </w:r>
       <w:r>
         <w:rPr>
+          <w:color w:val="0000FF"/>
+          <w:lang w:eastAsia="en-GB"/>
+        </w:rPr>
+        <w:t xml:space="preserve"> </w:t>
+      </w:r>
+      <w:r>
+        <w:rPr>
+          <w:color w:val="000000" w:themeColor="text1"/>
+          <w:lang w:eastAsia="en-GB"/>
+        </w:rPr>
+        <w:t>(Accessed 1</w:t>
+      </w:r>
+      <w:r>
+        <w:rPr>
+          <w:color w:val="000000" w:themeColor="text1"/>
+          <w:vertAlign w:val="superscript"/>
+          <w:lang w:eastAsia="en-GB"/>
+        </w:rPr>
+        <w:t>st</w:t>
+      </w:r>
+      <w:r>
+        <w:rPr>
+          <w:color w:val="000000" w:themeColor="text1"/>
+          <w:lang w:eastAsia="en-GB"/>
+        </w:rPr>
+        <w:t xml:space="preserve"> April 2020).</w:t>
+      </w:r>
+    </w:p>
+    <w:p>
+      <w:r>
+        <w:t xml:space="preserve">Conlan, P. (2018) Available at: </w:t>
+      </w:r>
+      <w:hyperlink r:id="rId10" w:history="1">
+        <w:r>
+          <w:rPr>
+            <w:rStyle w:val="Hyperlink"/>
+          </w:rPr>
+          <w:t>https://unsplash.com/photos/LEgwEaBVGMo</w:t>
+        </w:r>
+      </w:hyperlink>
+      <w:r>
+        <w:t xml:space="preserve"> (Accessed 2</w:t>
+      </w:r>
+      <w:r>
+        <w:rPr>
+          <w:vertAlign w:val="superscript"/>
+        </w:rPr>
+        <w:t>nd</w:t>
+      </w:r>
+      <w:r>
+        <w:t xml:space="preserve"> April 2020).</w:t>
+      </w:r>
+    </w:p>
+    <w:p>
+      <w:r>
+        <w:t xml:space="preserve">Crout, G. (2016) Available at: </w:t>
+      </w:r>
+      <w:hyperlink r:id="rId11" w:history="1">
+        <w:r>
+          <w:rPr>
+            <w:rStyle w:val="Hyperlink"/>
+          </w:rPr>
+          <w:t>https://unsplash.com/photos/fItRJ7AHak8</w:t>
+        </w:r>
+      </w:hyperlink>
+      <w:r>
+        <w:t xml:space="preserve"> (Accessed 2</w:t>
+      </w:r>
+      <w:r>
+        <w:rPr>
+          <w:vertAlign w:val="superscript"/>
+        </w:rPr>
+        <w:t>nd</w:t>
+      </w:r>
+      <w:r>
+        <w:t xml:space="preserve"> April 2020).</w:t>
+      </w:r>
+    </w:p>
+    <w:p>
+      <w:r>
+        <w:t>Emsley, K. (2016) Available at:</w:t>
+      </w:r>
+      <w:r>
+        <w:t xml:space="preserve"> </w:t>
+      </w:r>
+      <w:hyperlink r:id="rId12" w:history="1">
+        <w:r>
+          <w:rPr>
+            <w:rStyle w:val="Hyperlink"/>
+          </w:rPr>
+          <w:t>https://unsplash.com/photos/7bwQXzbF6KE</w:t>
+        </w:r>
+      </w:hyperlink>
+      <w:r>
+        <w:t xml:space="preserve"> (Accessed 2</w:t>
+      </w:r>
+      <w:r>
+        <w:rPr>
+          <w:vertAlign w:val="superscript"/>
+        </w:rPr>
+        <w:t>nd</w:t>
+      </w:r>
+      <w:r>
+        <w:t xml:space="preserve"> April 2020).</w:t>
+      </w:r>
+    </w:p>
+    <w:p>
+      <w:r>
+        <w:rPr>
+          <w:color w:val="000000" w:themeColor="text1"/>
+          <w:lang w:eastAsia="en-GB"/>
+        </w:rPr>
+        <w:t xml:space="preserve">Emsley, K. (2016) Available at: </w:t>
+      </w:r>
+      <w:hyperlink r:id="rId13" w:history="1">
+        <w:r>
+          <w:rPr>
+            <w:rStyle w:val="Hyperlink"/>
+          </w:rPr>
+          <w:t>https://unsplash.com/photos/UqyHjOgYxYY</w:t>
+        </w:r>
+      </w:hyperlink>
+      <w:r>
+        <w:t xml:space="preserve"> (Accessed 1</w:t>
+      </w:r>
+      <w:r>
+        <w:rPr>
+          <w:vertAlign w:val="superscript"/>
+        </w:rPr>
+        <w:t>st</w:t>
+      </w:r>
+      <w:r>
+        <w:t xml:space="preserve"> April 2020).</w:t>
+      </w:r>
+    </w:p>
+    <w:p>
+      <w:r>
+        <w:t xml:space="preserve">Hansel, L. (2018) Available at: </w:t>
+      </w:r>
+      <w:hyperlink r:id="rId14" w:history="1">
+        <w:r>
+          <w:rPr>
+            <w:rStyle w:val="Hyperlink"/>
+          </w:rPr>
+          <w:t>https://unsplash.com/photos/Agb8ljgXnaU</w:t>
+        </w:r>
+      </w:hyperlink>
+      <w:r>
+        <w:t xml:space="preserve"> (Accessed 2</w:t>
+      </w:r>
+      <w:r>
+        <w:rPr>
+          <w:vertAlign w:val="superscript"/>
+        </w:rPr>
+        <w:t>nd</w:t>
+      </w:r>
+      <w:r>
+        <w:t xml:space="preserve"> April 2020).</w:t>
+      </w:r>
+    </w:p>
+    <w:p>
+      <w:pPr>
+        <w:rPr>
+          <w:color w:val="000000" w:themeColor="text1"/>
+          <w:lang w:eastAsia="en-GB"/>
+        </w:rPr>
+      </w:pPr>
+      <w:r>
+        <w:rPr>
+          <w:color w:val="000000" w:themeColor="text1"/>
+          <w:lang w:eastAsia="en-GB"/>
+        </w:rPr>
+        <w:t xml:space="preserve">Krum, A. (2020) Available at: </w:t>
+      </w:r>
+      <w:hyperlink r:id="rId15" w:history="1">
+        <w:r>
+          <w:rPr>
+            <w:color w:val="0000FF"/>
+            <w:u w:val="single"/>
+            <w:lang w:eastAsia="en-GB"/>
+          </w:rPr>
+          <w:t>https://unsplash.com/photos/Y8Xvlz2lP5k</w:t>
+        </w:r>
+      </w:hyperlink>
+      <w:r>
+        <w:rPr>
+          <w:color w:val="0000FF"/>
+          <w:u w:val="single"/>
+          <w:lang w:eastAsia="en-GB"/>
+        </w:rPr>
+        <w:t xml:space="preserve">  </w:t>
+      </w:r>
+      <w:r>
+        <w:rPr>
+          <w:color w:val="000000" w:themeColor="text1"/>
+          <w:lang w:eastAsia="en-GB"/>
+        </w:rPr>
+        <w:t>(Accessed</w:t>
+      </w:r>
+      <w:r>
+        <w:rPr>
+          <w:color w:val="000000" w:themeColor="text1"/>
+          <w:lang w:eastAsia="en-GB"/>
+        </w:rPr>
+        <w:t xml:space="preserve"> 1</w:t>
+      </w:r>
+      <w:r>
+        <w:rPr>
+          <w:color w:val="000000" w:themeColor="text1"/>
+          <w:vertAlign w:val="superscript"/>
+          <w:lang w:eastAsia="en-GB"/>
+        </w:rPr>
+        <w:t>st</w:t>
+      </w:r>
+      <w:r>
+        <w:rPr>
+          <w:color w:val="000000" w:themeColor="text1"/>
+          <w:lang w:eastAsia="en-GB"/>
+        </w:rPr>
+        <w:t xml:space="preserve"> April 2020).</w:t>
+      </w:r>
+    </w:p>
+    <w:p>
+      <w:pPr>
+        <w:rPr>
+          <w:color w:val="000000" w:themeColor="text1"/>
+          <w:lang w:eastAsia="en-GB"/>
+        </w:rPr>
+      </w:pPr>
+      <w:r>
+        <w:t xml:space="preserve">Mandarich, H. (2017) Available at: </w:t>
+      </w:r>
+      <w:hyperlink r:id="rId16" w:history="1">
+        <w:r>
+          <w:rPr>
+            <w:color w:val="0000FF"/>
+            <w:u w:val="single"/>
+            <w:lang w:eastAsia="en-GB"/>
+          </w:rPr>
+          <w:t>https://unsplash.com/photos/UVyOfX3v0Ls</w:t>
+        </w:r>
+      </w:hyperlink>
+      <w:r>
+        <w:rPr>
+          <w:color w:val="0000FF"/>
+          <w:u w:val="single"/>
+          <w:lang w:eastAsia="en-GB"/>
+        </w:rPr>
+        <w:t xml:space="preserve"> </w:t>
+      </w:r>
+      <w:r>
+        <w:rPr>
           <w:color w:val="000000" w:themeColor="text1"/>
           <w:lang w:eastAsia="en-GB"/>
         </w:rPr>
@@ -449,6 +532,12 @@
       </w:r>
     </w:p>
     <w:p>
+      <w:pPr>
+        <w:rPr>
+          <w:color w:val="000000" w:themeColor="text1"/>
+          <w:lang w:eastAsia="en-GB"/>
+        </w:rPr>
+      </w:pPr>
       <w:r>
         <w:rPr>
           <w:color w:val="000000" w:themeColor="text1"/>
@@ -459,7 +548,7 @@
       <w:r>
         <w:t xml:space="preserve"> </w:t>
       </w:r>
-      <w:hyperlink r:id="rId16" w:history="1">
+      <w:hyperlink r:id="rId17" w:history="1">
         <w:r>
           <w:rPr>
             <w:rStyle w:val="Hyperlink"/>
@@ -484,7 +573,7 @@
       <w:r>
         <w:t xml:space="preserve">Poulin, A. (2016) Available at: </w:t>
       </w:r>
-      <w:hyperlink r:id="rId17" w:history="1">
+      <w:hyperlink r:id="rId18" w:history="1">
         <w:r>
           <w:rPr>
             <w:rStyle w:val="Hyperlink"/>
@@ -513,7 +602,7 @@
         </w:rPr>
         <w:t xml:space="preserve">Tartes, T. (2019) Available at: </w:t>
       </w:r>
-      <w:hyperlink r:id="rId18" w:history="1">
+      <w:hyperlink r:id="rId19" w:history="1">
         <w:r>
           <w:rPr>
             <w:rStyle w:val="Hyperlink"/>
@@ -534,9 +623,34 @@
         <w:t xml:space="preserve"> April 2020).</w:t>
       </w:r>
     </w:p>
-    <w:p/>
-    <w:p/>
-    <w:p/>
+    <w:p>
+      <w:r>
+        <w:t>Zhou, M.(2018) Available at:</w:t>
+      </w:r>
+      <w:r>
+        <w:t xml:space="preserve"> </w:t>
+      </w:r>
+      <w:hyperlink r:id="rId20" w:history="1">
+        <w:r>
+          <w:rPr>
+            <w:rStyle w:val="Hyperlink"/>
+          </w:rPr>
+          <w:t>https://unsplash.com/photos/22qZVcUgD_U</w:t>
+        </w:r>
+      </w:hyperlink>
+      <w:r>
+        <w:t xml:space="preserve"> (Accessed 18</w:t>
+      </w:r>
+      <w:r>
+        <w:rPr>
+          <w:vertAlign w:val="superscript"/>
+        </w:rPr>
+        <w:t>th</w:t>
+      </w:r>
+      <w:r>
+        <w:t xml:space="preserve"> April 2020)</w:t>
+      </w:r>
+    </w:p>
     <w:p/>
     <w:p/>
     <w:p/>
@@ -594,7 +708,7 @@
     </w:rPrDefault>
     <w:pPrDefault/>
   </w:docDefaults>
-  <w:latentStyles w:defLockedState="0" w:defUIPriority="99" w:defSemiHidden="0" w:defUnhideWhenUsed="0" w:defQFormat="0" w:count="375">
+  <w:latentStyles w:defLockedState="0" w:defUIPriority="99" w:defSemiHidden="0" w:defUnhideWhenUsed="0" w:defQFormat="0" w:count="376">
     <w:lsdException w:name="Normal" w:uiPriority="0" w:qFormat="1"/>
     <w:lsdException w:name="heading 1" w:uiPriority="9" w:qFormat="1"/>
     <w:lsdException w:name="heading 2" w:semiHidden="1" w:uiPriority="9" w:unhideWhenUsed="1" w:qFormat="1"/>
@@ -700,7 +814,6 @@
     <w:lsdException w:name="HTML Sample" w:semiHidden="1" w:unhideWhenUsed="1"/>
     <w:lsdException w:name="HTML Typewriter" w:semiHidden="1" w:unhideWhenUsed="1"/>
     <w:lsdException w:name="HTML Variable" w:semiHidden="1" w:unhideWhenUsed="1"/>
-    <w:lsdException w:name="Normal Table" w:semiHidden="1" w:unhideWhenUsed="1"/>
     <w:lsdException w:name="annotation subject" w:semiHidden="1" w:unhideWhenUsed="1"/>
     <w:lsdException w:name="No List" w:semiHidden="1" w:unhideWhenUsed="1"/>
     <w:lsdException w:name="Outline List 1" w:semiHidden="1" w:unhideWhenUsed="1"/>
@@ -747,10 +860,8 @@
     <w:lsdException w:name="Table Subtle 2" w:semiHidden="1" w:unhideWhenUsed="1"/>
     <w:lsdException w:name="Table Web 1" w:semiHidden="1" w:unhideWhenUsed="1"/>
     <w:lsdException w:name="Table Web 2" w:semiHidden="1" w:unhideWhenUsed="1"/>
-    <w:lsdException w:name="Table Web 3" w:semiHidden="1" w:unhideWhenUsed="1"/>
     <w:lsdException w:name="Balloon Text" w:semiHidden="1" w:unhideWhenUsed="1"/>
     <w:lsdException w:name="Table Grid" w:uiPriority="39"/>
-    <w:lsdException w:name="Table Theme" w:semiHidden="1" w:unhideWhenUsed="1"/>
     <w:lsdException w:name="Placeholder Text" w:semiHidden="1"/>
     <w:lsdException w:name="No Spacing" w:uiPriority="1" w:qFormat="1"/>
     <w:lsdException w:name="Light Shading" w:uiPriority="60"/>
@@ -970,6 +1081,7 @@
     <w:lsdException w:name="Smart Hyperlink" w:semiHidden="1" w:unhideWhenUsed="1"/>
     <w:lsdException w:name="Hashtag" w:semiHidden="1" w:unhideWhenUsed="1"/>
     <w:lsdException w:name="Unresolved Mention" w:semiHidden="1" w:unhideWhenUsed="1"/>
+    <w:lsdException w:name="Smart Link" w:semiHidden="1" w:unhideWhenUsed="1"/>
   </w:latentStyles>
   <w:style w:type="paragraph" w:default="1" w:styleId="Normal">
     <w:name w:val="Normal"/>
@@ -1340,11 +1452,11 @@
 </file>
 
 <file path=customXml/item1.xml><?xml version="1.0" encoding="utf-8"?>
-<b:Sources xmlns:b="http://schemas.openxmlformats.org/officeDocument/2006/bibliography" xmlns="http://schemas.openxmlformats.org/officeDocument/2006/bibliography" SelectedStyle="/APASixthEditionOfficeOnline.xsl" StyleName="APA" Version="6"/>
+<b:Sources xmlns:b="http://schemas.openxmlformats.org/officeDocument/2006/bibliography" xmlns="http://schemas.openxmlformats.org/officeDocument/2006/bibliography" SelectedStyle="\HarvardAnglia2008OfficeOnline.xsl" StyleName="Harvard - Anglia" Version="2008"/>
 </file>
 
 <file path=customXml/itemProps1.xml><?xml version="1.0" encoding="utf-8"?>
-<ds:datastoreItem xmlns:ds="http://schemas.openxmlformats.org/officeDocument/2006/customXml" ds:itemID="{A9DE27E8-A947-D749-B495-7027277FCC9C}">
+<ds:datastoreItem xmlns:ds="http://schemas.openxmlformats.org/officeDocument/2006/customXml" ds:itemID="{999A8DB3-8BC8-4E2E-962B-A320BDEAD21F}">
   <ds:schemaRefs>
     <ds:schemaRef ds:uri="http://schemas.openxmlformats.org/officeDocument/2006/bibliography"/>
   </ds:schemaRefs>

</xml_diff>